<commit_message>
Document version control test
</commit_message>
<xml_diff>
--- a/project_document.docx
+++ b/project_document.docx
@@ -447,26 +447,6 @@
         </w:rPr>
         <w:t>Teemu Hiltunen</w:t>
       </w:r>
-    </w:p>
-    <w:p>
-      <w:pPr>
-        <w:pStyle w:val="Normal"/>
-        <w:jc w:val="right"/>
-        <w:rPr>
-          <w:b w:val="false"/>
-          <w:bCs w:val="false"/>
-          <w:lang w:val="en-US"/>
-        </w:rPr>
-      </w:pPr>
-      <w:r>
-        <w:rPr>
-          <w:b w:val="false"/>
-          <w:bCs w:val="false"/>
-          <w:lang w:val="en-US"/>
-        </w:rPr>
-        <w:t>Vili Jokela</w:t>
-      </w:r>
-      <w:bookmarkStart w:id="0" w:name="_Toc83219729"/>
     </w:p>
     <w:p>
       <w:pPr>
@@ -485,27 +465,31 @@
           <w:textDirection w:val="lrTb"/>
           <w:docGrid w:type="default" w:linePitch="360" w:charSpace="0"/>
         </w:sectPr>
+        <w:pStyle w:val="Normal"/>
+        <w:jc w:val="right"/>
+        <w:rPr>
+          <w:b w:val="false"/>
+          <w:bCs w:val="false"/>
+          <w:lang w:val="en-US"/>
+        </w:rPr>
+      </w:pPr>
+      <w:r>
+        <w:rPr>
+          <w:b w:val="false"/>
+          <w:bCs w:val="false"/>
+          <w:lang w:val="en-US"/>
+        </w:rPr>
+        <w:t>Vili Jokela</w:t>
+      </w:r>
+      <w:bookmarkStart w:id="0" w:name="_Toc83219729"/>
+      <w:r>
+        <w:br w:type="page"/>
+      </w:r>
+    </w:p>
+    <w:p>
+      <w:pPr>
         <w:pStyle w:val="Abstrakti"/>
-        <w:ind w:hanging="0" w:left="0"/>
-        <w:rPr>
-          <w:i/>
-          <w:i/>
-          <w:lang w:val="en-US"/>
-        </w:rPr>
-      </w:pPr>
-      <w:r>
-        <w:rPr>
-          <w:i/>
-          <w:lang w:val="en-US"/>
-        </w:rPr>
-      </w:r>
-      <w:r>
-        <w:br w:type="page"/>
-      </w:r>
-    </w:p>
-    <w:p>
-      <w:pPr>
-        <w:pStyle w:val="Abstrakti"/>
+        <w:spacing w:before="0" w:after="360"/>
         <w:ind w:hanging="0" w:left="0"/>
         <w:rPr/>
       </w:pPr>
@@ -543,6 +527,7 @@
             <w:rPr>
               <w:webHidden/>
               <w:rStyle w:val="IndexLink"/>
+              <w:vanish w:val="false"/>
             </w:rPr>
             <w:instrText xml:space="preserve"> TOC \z \o "1-3" \h</w:instrText>
           </w:r>
@@ -550,6 +535,7 @@
             <w:rPr>
               <w:webHidden/>
               <w:rStyle w:val="IndexLink"/>
+              <w:vanish w:val="false"/>
             </w:rPr>
             <w:fldChar w:fldCharType="separate"/>
           </w:r>
@@ -558,8 +544,15 @@
               <w:rPr>
                 <w:webHidden/>
                 <w:rStyle w:val="IndexLink"/>
+                <w:vanish w:val="false"/>
               </w:rPr>
               <w:t>Table of contents</w:t>
+            </w:r>
+            <w:r>
+              <w:rPr>
+                <w:rStyle w:val="IndexLink"/>
+                <w:vanish w:val="false"/>
+              </w:rPr>
               <w:tab/>
               <w:t>1</w:t>
             </w:r>
@@ -579,6 +572,7 @@
               <w:rPr>
                 <w:webHidden/>
                 <w:rStyle w:val="IndexLink"/>
+                <w:vanish w:val="false"/>
               </w:rPr>
               <w:t>1 Definition</w:t>
               <w:tab/>
@@ -600,6 +594,7 @@
               <w:rPr>
                 <w:webHidden/>
                 <w:rStyle w:val="IndexLink"/>
+                <w:vanish w:val="false"/>
               </w:rPr>
               <w:t>2 modeling</w:t>
               <w:tab/>
@@ -622,6 +617,7 @@
               <w:rPr>
                 <w:webHidden/>
                 <w:rStyle w:val="IndexLink"/>
+                <w:vanish w:val="false"/>
               </w:rPr>
               <w:t>2.1 Conceptual model</w:t>
               <w:tab/>
@@ -644,6 +640,7 @@
               <w:rPr>
                 <w:webHidden/>
                 <w:rStyle w:val="IndexLink"/>
+                <w:vanish w:val="false"/>
               </w:rPr>
               <w:t>2.2 Logical model</w:t>
               <w:tab/>
@@ -665,6 +662,7 @@
               <w:rPr>
                 <w:webHidden/>
                 <w:rStyle w:val="IndexLink"/>
+                <w:vanish w:val="false"/>
               </w:rPr>
               <w:t>3 Database implementation</w:t>
               <w:tab/>
@@ -686,6 +684,7 @@
               <w:rPr>
                 <w:webHidden/>
                 <w:rStyle w:val="IndexLink"/>
+                <w:vanish w:val="false"/>
               </w:rPr>
               <w:t>4 discussion</w:t>
               <w:tab/>
@@ -695,6 +694,7 @@
           <w:r>
             <w:rPr>
               <w:rStyle w:val="IndexLink"/>
+              <w:vanish w:val="false"/>
             </w:rPr>
             <w:fldChar w:fldCharType="end"/>
           </w:r>
@@ -2424,6 +2424,1762 @@
           <w:lang w:val="en-GB"/>
         </w:rPr>
         <w:t>.</w:t>
+      </w:r>
+    </w:p>
+    <w:p>
+      <w:pPr>
+        <w:pStyle w:val="BodyText"/>
+        <w:rPr>
+          <w:highlight w:val="none"/>
+          <w:shd w:fill="FFFF00" w:val="clear"/>
+        </w:rPr>
+      </w:pPr>
+      <w:r>
+        <w:rPr/>
+      </w:r>
+    </w:p>
+    <w:p>
+      <w:pPr>
+        <w:pStyle w:val="BodyText"/>
+        <w:rPr>
+          <w:highlight w:val="none"/>
+          <w:shd w:fill="FFFF00" w:val="clear"/>
+        </w:rPr>
+      </w:pPr>
+      <w:r>
+        <w:rPr/>
+      </w:r>
+    </w:p>
+    <w:p>
+      <w:pPr>
+        <w:pStyle w:val="BodyText"/>
+        <w:rPr>
+          <w:highlight w:val="none"/>
+          <w:shd w:fill="FFFF00" w:val="clear"/>
+        </w:rPr>
+      </w:pPr>
+      <w:r>
+        <w:rPr/>
+      </w:r>
+    </w:p>
+    <w:p>
+      <w:pPr>
+        <w:pStyle w:val="BodyText"/>
+        <w:rPr>
+          <w:highlight w:val="none"/>
+          <w:shd w:fill="FFFF00" w:val="clear"/>
+        </w:rPr>
+      </w:pPr>
+      <w:r>
+        <w:rPr/>
+      </w:r>
+    </w:p>
+    <w:p>
+      <w:pPr>
+        <w:pStyle w:val="BodyText"/>
+        <w:rPr>
+          <w:highlight w:val="none"/>
+          <w:shd w:fill="FFFF00" w:val="clear"/>
+        </w:rPr>
+      </w:pPr>
+      <w:r>
+        <w:rPr/>
+      </w:r>
+    </w:p>
+    <w:p>
+      <w:pPr>
+        <w:pStyle w:val="BodyText"/>
+        <w:rPr>
+          <w:highlight w:val="none"/>
+          <w:shd w:fill="FFFF00" w:val="clear"/>
+        </w:rPr>
+      </w:pPr>
+      <w:r>
+        <w:rPr/>
+      </w:r>
+    </w:p>
+    <w:p>
+      <w:pPr>
+        <w:pStyle w:val="BodyText"/>
+        <w:rPr>
+          <w:highlight w:val="none"/>
+          <w:shd w:fill="FFFF00" w:val="clear"/>
+        </w:rPr>
+      </w:pPr>
+      <w:r>
+        <w:rPr/>
+      </w:r>
+    </w:p>
+    <w:p>
+      <w:pPr>
+        <w:pStyle w:val="BodyText"/>
+        <w:rPr>
+          <w:highlight w:val="none"/>
+          <w:shd w:fill="FFFF00" w:val="clear"/>
+        </w:rPr>
+      </w:pPr>
+      <w:r>
+        <w:rPr/>
+      </w:r>
+    </w:p>
+    <w:p>
+      <w:pPr>
+        <w:pStyle w:val="BodyText"/>
+        <w:rPr>
+          <w:highlight w:val="none"/>
+          <w:shd w:fill="FFFF00" w:val="clear"/>
+        </w:rPr>
+      </w:pPr>
+      <w:r>
+        <w:rPr/>
+      </w:r>
+    </w:p>
+    <w:p>
+      <w:pPr>
+        <w:pStyle w:val="BodyText"/>
+        <w:rPr>
+          <w:highlight w:val="none"/>
+          <w:shd w:fill="FFFF00" w:val="clear"/>
+        </w:rPr>
+      </w:pPr>
+      <w:r>
+        <w:rPr/>
+      </w:r>
+    </w:p>
+    <w:p>
+      <w:pPr>
+        <w:pStyle w:val="BodyText"/>
+        <w:rPr>
+          <w:highlight w:val="none"/>
+          <w:shd w:fill="auto" w:val="clear"/>
+        </w:rPr>
+      </w:pPr>
+      <w:r>
+        <w:rPr>
+          <w:shd w:fill="auto" w:val="clear"/>
+          <w:lang w:val="en-GB"/>
+        </w:rPr>
+        <w:t>POINTS TABLE</w:t>
+      </w:r>
+    </w:p>
+    <w:tbl>
+      <w:tblPr>
+        <w:tblW w:w="5000" w:type="pct"/>
+        <w:jc w:val="left"/>
+        <w:tblInd w:w="55" w:type="dxa"/>
+        <w:tblLayout w:type="fixed"/>
+        <w:tblCellMar>
+          <w:top w:w="55" w:type="dxa"/>
+          <w:left w:w="55" w:type="dxa"/>
+          <w:bottom w:w="55" w:type="dxa"/>
+          <w:right w:w="55" w:type="dxa"/>
+        </w:tblCellMar>
+      </w:tblPr>
+      <w:tblGrid>
+        <w:gridCol w:w="2773"/>
+        <w:gridCol w:w="1654"/>
+        <w:gridCol w:w="4360"/>
+      </w:tblGrid>
+      <w:tr>
+        <w:trPr/>
+        <w:tc>
+          <w:tcPr>
+            <w:tcW w:w="2773" w:type="dxa"/>
+            <w:tcBorders>
+              <w:top w:val="single" w:sz="4" w:space="0" w:color="000000"/>
+              <w:left w:val="single" w:sz="4" w:space="0" w:color="000000"/>
+              <w:bottom w:val="single" w:sz="4" w:space="0" w:color="000000"/>
+            </w:tcBorders>
+          </w:tcPr>
+          <w:p>
+            <w:pPr>
+              <w:pStyle w:val="TableContents"/>
+              <w:rPr/>
+            </w:pPr>
+            <w:r>
+              <w:rPr/>
+              <w:t>Task</w:t>
+            </w:r>
+          </w:p>
+        </w:tc>
+        <w:tc>
+          <w:tcPr>
+            <w:tcW w:w="1654" w:type="dxa"/>
+            <w:tcBorders>
+              <w:top w:val="single" w:sz="4" w:space="0" w:color="000000"/>
+              <w:left w:val="single" w:sz="4" w:space="0" w:color="000000"/>
+              <w:bottom w:val="single" w:sz="4" w:space="0" w:color="000000"/>
+            </w:tcBorders>
+          </w:tcPr>
+          <w:p>
+            <w:pPr>
+              <w:pStyle w:val="TableContents"/>
+              <w:rPr/>
+            </w:pPr>
+            <w:r>
+              <w:rPr/>
+              <w:t>Points Planned</w:t>
+            </w:r>
+          </w:p>
+        </w:tc>
+        <w:tc>
+          <w:tcPr>
+            <w:tcW w:w="4360" w:type="dxa"/>
+            <w:tcBorders>
+              <w:top w:val="single" w:sz="4" w:space="0" w:color="000000"/>
+              <w:left w:val="single" w:sz="4" w:space="0" w:color="000000"/>
+              <w:bottom w:val="single" w:sz="4" w:space="0" w:color="000000"/>
+              <w:right w:val="single" w:sz="4" w:space="0" w:color="000000"/>
+            </w:tcBorders>
+          </w:tcPr>
+          <w:p>
+            <w:pPr>
+              <w:pStyle w:val="TableContents"/>
+              <w:rPr/>
+            </w:pPr>
+            <w:r>
+              <w:rPr/>
+              <w:t>Points Given</w:t>
+            </w:r>
+          </w:p>
+        </w:tc>
+      </w:tr>
+      <w:tr>
+        <w:trPr/>
+        <w:tc>
+          <w:tcPr>
+            <w:tcW w:w="2773" w:type="dxa"/>
+            <w:tcBorders>
+              <w:left w:val="single" w:sz="4" w:space="0" w:color="000000"/>
+              <w:bottom w:val="single" w:sz="4" w:space="0" w:color="000000"/>
+            </w:tcBorders>
+          </w:tcPr>
+          <w:p>
+            <w:pPr>
+              <w:pStyle w:val="TableContents"/>
+              <w:rPr/>
+            </w:pPr>
+            <w:r>
+              <w:rPr/>
+              <w:t>Submitted files</w:t>
+            </w:r>
+          </w:p>
+        </w:tc>
+        <w:tc>
+          <w:tcPr>
+            <w:tcW w:w="1654" w:type="dxa"/>
+            <w:tcBorders>
+              <w:left w:val="single" w:sz="4" w:space="0" w:color="000000"/>
+              <w:bottom w:val="single" w:sz="4" w:space="0" w:color="000000"/>
+            </w:tcBorders>
+          </w:tcPr>
+          <w:p>
+            <w:pPr>
+              <w:pStyle w:val="TableContents"/>
+              <w:rPr/>
+            </w:pPr>
+            <w:r>
+              <w:rPr/>
+              <w:t>3</w:t>
+            </w:r>
+          </w:p>
+        </w:tc>
+        <w:tc>
+          <w:tcPr>
+            <w:tcW w:w="4360" w:type="dxa"/>
+            <w:tcBorders>
+              <w:left w:val="single" w:sz="4" w:space="0" w:color="000000"/>
+              <w:bottom w:val="single" w:sz="4" w:space="0" w:color="000000"/>
+              <w:right w:val="single" w:sz="4" w:space="0" w:color="000000"/>
+            </w:tcBorders>
+          </w:tcPr>
+          <w:p>
+            <w:pPr>
+              <w:pStyle w:val="TableContents"/>
+              <w:rPr/>
+            </w:pPr>
+            <w:r>
+              <w:rPr/>
+            </w:r>
+          </w:p>
+        </w:tc>
+      </w:tr>
+      <w:tr>
+        <w:trPr/>
+        <w:tc>
+          <w:tcPr>
+            <w:tcW w:w="2773" w:type="dxa"/>
+            <w:tcBorders>
+              <w:left w:val="single" w:sz="4" w:space="0" w:color="000000"/>
+              <w:bottom w:val="single" w:sz="4" w:space="0" w:color="000000"/>
+            </w:tcBorders>
+          </w:tcPr>
+          <w:p>
+            <w:pPr>
+              <w:pStyle w:val="TableContents"/>
+              <w:rPr/>
+            </w:pPr>
+            <w:r>
+              <w:rPr/>
+              <w:t>Report is readable and sensible</w:t>
+            </w:r>
+          </w:p>
+        </w:tc>
+        <w:tc>
+          <w:tcPr>
+            <w:tcW w:w="1654" w:type="dxa"/>
+            <w:tcBorders>
+              <w:left w:val="single" w:sz="4" w:space="0" w:color="000000"/>
+              <w:bottom w:val="single" w:sz="4" w:space="0" w:color="000000"/>
+            </w:tcBorders>
+          </w:tcPr>
+          <w:p>
+            <w:pPr>
+              <w:pStyle w:val="TableContents"/>
+              <w:rPr/>
+            </w:pPr>
+            <w:r>
+              <w:rPr/>
+              <w:t>2</w:t>
+            </w:r>
+          </w:p>
+        </w:tc>
+        <w:tc>
+          <w:tcPr>
+            <w:tcW w:w="4360" w:type="dxa"/>
+            <w:tcBorders>
+              <w:left w:val="single" w:sz="4" w:space="0" w:color="000000"/>
+              <w:bottom w:val="single" w:sz="4" w:space="0" w:color="000000"/>
+              <w:right w:val="single" w:sz="4" w:space="0" w:color="000000"/>
+            </w:tcBorders>
+          </w:tcPr>
+          <w:p>
+            <w:pPr>
+              <w:pStyle w:val="TableContents"/>
+              <w:rPr/>
+            </w:pPr>
+            <w:r>
+              <w:rPr/>
+            </w:r>
+          </w:p>
+        </w:tc>
+      </w:tr>
+      <w:tr>
+        <w:trPr/>
+        <w:tc>
+          <w:tcPr>
+            <w:tcW w:w="2773" w:type="dxa"/>
+            <w:tcBorders>
+              <w:left w:val="single" w:sz="4" w:space="0" w:color="000000"/>
+              <w:bottom w:val="single" w:sz="4" w:space="0" w:color="000000"/>
+            </w:tcBorders>
+          </w:tcPr>
+          <w:p>
+            <w:pPr>
+              <w:pStyle w:val="TableContents"/>
+              <w:rPr/>
+            </w:pPr>
+            <w:r>
+              <w:rPr/>
+              <w:t xml:space="preserve">Report contains all necessary parts (some parts are separately checked)    </w:t>
+            </w:r>
+          </w:p>
+        </w:tc>
+        <w:tc>
+          <w:tcPr>
+            <w:tcW w:w="1654" w:type="dxa"/>
+            <w:tcBorders>
+              <w:left w:val="single" w:sz="4" w:space="0" w:color="000000"/>
+              <w:bottom w:val="single" w:sz="4" w:space="0" w:color="000000"/>
+            </w:tcBorders>
+          </w:tcPr>
+          <w:p>
+            <w:pPr>
+              <w:pStyle w:val="TableContents"/>
+              <w:rPr/>
+            </w:pPr>
+            <w:r>
+              <w:rPr/>
+              <w:t>2</w:t>
+            </w:r>
+          </w:p>
+        </w:tc>
+        <w:tc>
+          <w:tcPr>
+            <w:tcW w:w="4360" w:type="dxa"/>
+            <w:tcBorders>
+              <w:left w:val="single" w:sz="4" w:space="0" w:color="000000"/>
+              <w:bottom w:val="single" w:sz="4" w:space="0" w:color="000000"/>
+              <w:right w:val="single" w:sz="4" w:space="0" w:color="000000"/>
+            </w:tcBorders>
+          </w:tcPr>
+          <w:p>
+            <w:pPr>
+              <w:pStyle w:val="TableContents"/>
+              <w:rPr/>
+            </w:pPr>
+            <w:r>
+              <w:rPr/>
+            </w:r>
+          </w:p>
+        </w:tc>
+      </w:tr>
+      <w:tr>
+        <w:trPr/>
+        <w:tc>
+          <w:tcPr>
+            <w:tcW w:w="2773" w:type="dxa"/>
+            <w:tcBorders>
+              <w:left w:val="single" w:sz="4" w:space="0" w:color="000000"/>
+              <w:bottom w:val="single" w:sz="4" w:space="0" w:color="000000"/>
+            </w:tcBorders>
+          </w:tcPr>
+          <w:p>
+            <w:pPr>
+              <w:pStyle w:val="TableContents"/>
+              <w:rPr/>
+            </w:pPr>
+            <w:r>
+              <w:rPr/>
+              <w:t xml:space="preserve">Report has an ER model (conceptual model)    </w:t>
+            </w:r>
+          </w:p>
+        </w:tc>
+        <w:tc>
+          <w:tcPr>
+            <w:tcW w:w="1654" w:type="dxa"/>
+            <w:tcBorders>
+              <w:left w:val="single" w:sz="4" w:space="0" w:color="000000"/>
+              <w:bottom w:val="single" w:sz="4" w:space="0" w:color="000000"/>
+            </w:tcBorders>
+          </w:tcPr>
+          <w:p>
+            <w:pPr>
+              <w:pStyle w:val="TableContents"/>
+              <w:rPr/>
+            </w:pPr>
+            <w:r>
+              <w:rPr/>
+              <w:t>2</w:t>
+            </w:r>
+          </w:p>
+        </w:tc>
+        <w:tc>
+          <w:tcPr>
+            <w:tcW w:w="4360" w:type="dxa"/>
+            <w:tcBorders>
+              <w:left w:val="single" w:sz="4" w:space="0" w:color="000000"/>
+              <w:bottom w:val="single" w:sz="4" w:space="0" w:color="000000"/>
+              <w:right w:val="single" w:sz="4" w:space="0" w:color="000000"/>
+            </w:tcBorders>
+          </w:tcPr>
+          <w:p>
+            <w:pPr>
+              <w:pStyle w:val="TableContents"/>
+              <w:rPr/>
+            </w:pPr>
+            <w:r>
+              <w:rPr/>
+            </w:r>
+          </w:p>
+        </w:tc>
+      </w:tr>
+      <w:tr>
+        <w:trPr/>
+        <w:tc>
+          <w:tcPr>
+            <w:tcW w:w="2773" w:type="dxa"/>
+            <w:tcBorders>
+              <w:left w:val="single" w:sz="4" w:space="0" w:color="000000"/>
+              <w:bottom w:val="single" w:sz="4" w:space="0" w:color="000000"/>
+            </w:tcBorders>
+          </w:tcPr>
+          <w:p>
+            <w:pPr>
+              <w:pStyle w:val="TableContents"/>
+              <w:rPr/>
+            </w:pPr>
+            <w:r>
+              <w:rPr/>
+              <w:t xml:space="preserve">ER model has at least one N:M relationship    </w:t>
+            </w:r>
+          </w:p>
+        </w:tc>
+        <w:tc>
+          <w:tcPr>
+            <w:tcW w:w="1654" w:type="dxa"/>
+            <w:tcBorders>
+              <w:left w:val="single" w:sz="4" w:space="0" w:color="000000"/>
+              <w:bottom w:val="single" w:sz="4" w:space="0" w:color="000000"/>
+            </w:tcBorders>
+          </w:tcPr>
+          <w:p>
+            <w:pPr>
+              <w:pStyle w:val="TableContents"/>
+              <w:rPr/>
+            </w:pPr>
+            <w:r>
+              <w:rPr/>
+              <w:t>2</w:t>
+            </w:r>
+          </w:p>
+        </w:tc>
+        <w:tc>
+          <w:tcPr>
+            <w:tcW w:w="4360" w:type="dxa"/>
+            <w:tcBorders>
+              <w:left w:val="single" w:sz="4" w:space="0" w:color="000000"/>
+              <w:bottom w:val="single" w:sz="4" w:space="0" w:color="000000"/>
+              <w:right w:val="single" w:sz="4" w:space="0" w:color="000000"/>
+            </w:tcBorders>
+          </w:tcPr>
+          <w:p>
+            <w:pPr>
+              <w:pStyle w:val="TableContents"/>
+              <w:rPr/>
+            </w:pPr>
+            <w:r>
+              <w:rPr/>
+            </w:r>
+          </w:p>
+        </w:tc>
+      </w:tr>
+      <w:tr>
+        <w:trPr/>
+        <w:tc>
+          <w:tcPr>
+            <w:tcW w:w="2773" w:type="dxa"/>
+            <w:tcBorders>
+              <w:left w:val="single" w:sz="4" w:space="0" w:color="000000"/>
+              <w:bottom w:val="single" w:sz="4" w:space="0" w:color="000000"/>
+            </w:tcBorders>
+          </w:tcPr>
+          <w:p>
+            <w:pPr>
+              <w:pStyle w:val="TableContents"/>
+              <w:rPr/>
+            </w:pPr>
+            <w:r>
+              <w:rPr/>
+              <w:t xml:space="preserve">ER model has max&amp;min cardinalities    </w:t>
+            </w:r>
+          </w:p>
+        </w:tc>
+        <w:tc>
+          <w:tcPr>
+            <w:tcW w:w="1654" w:type="dxa"/>
+            <w:tcBorders>
+              <w:left w:val="single" w:sz="4" w:space="0" w:color="000000"/>
+              <w:bottom w:val="single" w:sz="4" w:space="0" w:color="000000"/>
+            </w:tcBorders>
+          </w:tcPr>
+          <w:p>
+            <w:pPr>
+              <w:pStyle w:val="TableContents"/>
+              <w:rPr/>
+            </w:pPr>
+            <w:r>
+              <w:rPr/>
+              <w:t>3</w:t>
+            </w:r>
+          </w:p>
+        </w:tc>
+        <w:tc>
+          <w:tcPr>
+            <w:tcW w:w="4360" w:type="dxa"/>
+            <w:tcBorders>
+              <w:left w:val="single" w:sz="4" w:space="0" w:color="000000"/>
+              <w:bottom w:val="single" w:sz="4" w:space="0" w:color="000000"/>
+              <w:right w:val="single" w:sz="4" w:space="0" w:color="000000"/>
+            </w:tcBorders>
+          </w:tcPr>
+          <w:p>
+            <w:pPr>
+              <w:pStyle w:val="TableContents"/>
+              <w:rPr/>
+            </w:pPr>
+            <w:r>
+              <w:rPr/>
+            </w:r>
+          </w:p>
+        </w:tc>
+      </w:tr>
+      <w:tr>
+        <w:trPr/>
+        <w:tc>
+          <w:tcPr>
+            <w:tcW w:w="2773" w:type="dxa"/>
+            <w:tcBorders>
+              <w:left w:val="single" w:sz="4" w:space="0" w:color="000000"/>
+              <w:bottom w:val="single" w:sz="4" w:space="0" w:color="000000"/>
+            </w:tcBorders>
+          </w:tcPr>
+          <w:p>
+            <w:pPr>
+              <w:pStyle w:val="TableContents"/>
+              <w:rPr/>
+            </w:pPr>
+            <w:r>
+              <w:rPr/>
+              <w:t xml:space="preserve">Number of entities in the ER model    </w:t>
+            </w:r>
+          </w:p>
+        </w:tc>
+        <w:tc>
+          <w:tcPr>
+            <w:tcW w:w="1654" w:type="dxa"/>
+            <w:tcBorders>
+              <w:left w:val="single" w:sz="4" w:space="0" w:color="000000"/>
+              <w:bottom w:val="single" w:sz="4" w:space="0" w:color="000000"/>
+            </w:tcBorders>
+          </w:tcPr>
+          <w:p>
+            <w:pPr>
+              <w:pStyle w:val="TableContents"/>
+              <w:rPr/>
+            </w:pPr>
+            <w:r>
+              <w:rPr/>
+              <w:t>6</w:t>
+            </w:r>
+          </w:p>
+        </w:tc>
+        <w:tc>
+          <w:tcPr>
+            <w:tcW w:w="4360" w:type="dxa"/>
+            <w:tcBorders>
+              <w:left w:val="single" w:sz="4" w:space="0" w:color="000000"/>
+              <w:bottom w:val="single" w:sz="4" w:space="0" w:color="000000"/>
+              <w:right w:val="single" w:sz="4" w:space="0" w:color="000000"/>
+            </w:tcBorders>
+          </w:tcPr>
+          <w:p>
+            <w:pPr>
+              <w:pStyle w:val="TableContents"/>
+              <w:rPr/>
+            </w:pPr>
+            <w:r>
+              <w:rPr/>
+            </w:r>
+          </w:p>
+        </w:tc>
+      </w:tr>
+      <w:tr>
+        <w:trPr/>
+        <w:tc>
+          <w:tcPr>
+            <w:tcW w:w="2773" w:type="dxa"/>
+            <w:tcBorders>
+              <w:left w:val="single" w:sz="4" w:space="0" w:color="000000"/>
+              <w:bottom w:val="single" w:sz="4" w:space="0" w:color="000000"/>
+            </w:tcBorders>
+          </w:tcPr>
+          <w:p>
+            <w:pPr>
+              <w:pStyle w:val="TableContents"/>
+              <w:rPr/>
+            </w:pPr>
+            <w:r>
+              <w:rPr/>
+              <w:t>Report has a relational model / database diagram / schema (logical model)</w:t>
+            </w:r>
+          </w:p>
+        </w:tc>
+        <w:tc>
+          <w:tcPr>
+            <w:tcW w:w="1654" w:type="dxa"/>
+            <w:tcBorders>
+              <w:left w:val="single" w:sz="4" w:space="0" w:color="000000"/>
+              <w:bottom w:val="single" w:sz="4" w:space="0" w:color="000000"/>
+            </w:tcBorders>
+          </w:tcPr>
+          <w:p>
+            <w:pPr>
+              <w:pStyle w:val="TableContents"/>
+              <w:rPr/>
+            </w:pPr>
+            <w:r>
+              <w:rPr/>
+              <w:t>3</w:t>
+            </w:r>
+          </w:p>
+        </w:tc>
+        <w:tc>
+          <w:tcPr>
+            <w:tcW w:w="4360" w:type="dxa"/>
+            <w:tcBorders>
+              <w:left w:val="single" w:sz="4" w:space="0" w:color="000000"/>
+              <w:bottom w:val="single" w:sz="4" w:space="0" w:color="000000"/>
+              <w:right w:val="single" w:sz="4" w:space="0" w:color="000000"/>
+            </w:tcBorders>
+          </w:tcPr>
+          <w:p>
+            <w:pPr>
+              <w:pStyle w:val="TableContents"/>
+              <w:rPr/>
+            </w:pPr>
+            <w:r>
+              <w:rPr/>
+            </w:r>
+          </w:p>
+        </w:tc>
+      </w:tr>
+      <w:tr>
+        <w:trPr/>
+        <w:tc>
+          <w:tcPr>
+            <w:tcW w:w="2773" w:type="dxa"/>
+            <w:tcBorders>
+              <w:left w:val="single" w:sz="4" w:space="0" w:color="000000"/>
+              <w:bottom w:val="single" w:sz="4" w:space="0" w:color="000000"/>
+            </w:tcBorders>
+          </w:tcPr>
+          <w:p>
+            <w:pPr>
+              <w:pStyle w:val="TableContents"/>
+              <w:rPr/>
+            </w:pPr>
+            <w:r>
+              <w:rPr/>
+              <w:t>The previous model defines data types and is as large as the ER model</w:t>
+            </w:r>
+          </w:p>
+        </w:tc>
+        <w:tc>
+          <w:tcPr>
+            <w:tcW w:w="1654" w:type="dxa"/>
+            <w:tcBorders>
+              <w:left w:val="single" w:sz="4" w:space="0" w:color="000000"/>
+              <w:bottom w:val="single" w:sz="4" w:space="0" w:color="000000"/>
+            </w:tcBorders>
+          </w:tcPr>
+          <w:p>
+            <w:pPr>
+              <w:pStyle w:val="TableContents"/>
+              <w:rPr/>
+            </w:pPr>
+            <w:r>
+              <w:rPr/>
+              <w:t>2</w:t>
+            </w:r>
+          </w:p>
+        </w:tc>
+        <w:tc>
+          <w:tcPr>
+            <w:tcW w:w="4360" w:type="dxa"/>
+            <w:tcBorders>
+              <w:left w:val="single" w:sz="4" w:space="0" w:color="000000"/>
+              <w:bottom w:val="single" w:sz="4" w:space="0" w:color="000000"/>
+              <w:right w:val="single" w:sz="4" w:space="0" w:color="000000"/>
+            </w:tcBorders>
+          </w:tcPr>
+          <w:p>
+            <w:pPr>
+              <w:pStyle w:val="TableContents"/>
+              <w:rPr/>
+            </w:pPr>
+            <w:r>
+              <w:rPr/>
+            </w:r>
+          </w:p>
+        </w:tc>
+      </w:tr>
+      <w:tr>
+        <w:trPr/>
+        <w:tc>
+          <w:tcPr>
+            <w:tcW w:w="2773" w:type="dxa"/>
+            <w:tcBorders>
+              <w:left w:val="single" w:sz="4" w:space="0" w:color="000000"/>
+              <w:bottom w:val="single" w:sz="4" w:space="0" w:color="000000"/>
+            </w:tcBorders>
+          </w:tcPr>
+          <w:p>
+            <w:pPr>
+              <w:pStyle w:val="TableContents"/>
+              <w:rPr/>
+            </w:pPr>
+            <w:r>
+              <w:rPr/>
+              <w:t xml:space="preserve">Number of select queries / views    </w:t>
+            </w:r>
+          </w:p>
+        </w:tc>
+        <w:tc>
+          <w:tcPr>
+            <w:tcW w:w="1654" w:type="dxa"/>
+            <w:tcBorders>
+              <w:left w:val="single" w:sz="4" w:space="0" w:color="000000"/>
+              <w:bottom w:val="single" w:sz="4" w:space="0" w:color="000000"/>
+            </w:tcBorders>
+          </w:tcPr>
+          <w:p>
+            <w:pPr>
+              <w:pStyle w:val="TableContents"/>
+              <w:rPr/>
+            </w:pPr>
+            <w:r>
+              <w:rPr/>
+              <w:t>5</w:t>
+            </w:r>
+          </w:p>
+        </w:tc>
+        <w:tc>
+          <w:tcPr>
+            <w:tcW w:w="4360" w:type="dxa"/>
+            <w:tcBorders>
+              <w:left w:val="single" w:sz="4" w:space="0" w:color="000000"/>
+              <w:bottom w:val="single" w:sz="4" w:space="0" w:color="000000"/>
+              <w:right w:val="single" w:sz="4" w:space="0" w:color="000000"/>
+            </w:tcBorders>
+          </w:tcPr>
+          <w:p>
+            <w:pPr>
+              <w:pStyle w:val="TableContents"/>
+              <w:rPr/>
+            </w:pPr>
+            <w:r>
+              <w:rPr/>
+            </w:r>
+          </w:p>
+        </w:tc>
+      </w:tr>
+      <w:tr>
+        <w:trPr/>
+        <w:tc>
+          <w:tcPr>
+            <w:tcW w:w="2773" w:type="dxa"/>
+            <w:tcBorders>
+              <w:left w:val="single" w:sz="4" w:space="0" w:color="000000"/>
+              <w:bottom w:val="single" w:sz="4" w:space="0" w:color="000000"/>
+            </w:tcBorders>
+          </w:tcPr>
+          <w:p>
+            <w:pPr>
+              <w:pStyle w:val="TableContents"/>
+              <w:rPr/>
+            </w:pPr>
+            <w:r>
+              <w:rPr/>
+              <w:t xml:space="preserve">Queries are somewhat different and they work </w:t>
+            </w:r>
+          </w:p>
+        </w:tc>
+        <w:tc>
+          <w:tcPr>
+            <w:tcW w:w="1654" w:type="dxa"/>
+            <w:tcBorders>
+              <w:left w:val="single" w:sz="4" w:space="0" w:color="000000"/>
+              <w:bottom w:val="single" w:sz="4" w:space="0" w:color="000000"/>
+            </w:tcBorders>
+          </w:tcPr>
+          <w:p>
+            <w:pPr>
+              <w:pStyle w:val="TableContents"/>
+              <w:rPr/>
+            </w:pPr>
+            <w:r>
+              <w:rPr/>
+              <w:t>4</w:t>
+            </w:r>
+          </w:p>
+        </w:tc>
+        <w:tc>
+          <w:tcPr>
+            <w:tcW w:w="4360" w:type="dxa"/>
+            <w:tcBorders>
+              <w:left w:val="single" w:sz="4" w:space="0" w:color="000000"/>
+              <w:bottom w:val="single" w:sz="4" w:space="0" w:color="000000"/>
+              <w:right w:val="single" w:sz="4" w:space="0" w:color="000000"/>
+            </w:tcBorders>
+          </w:tcPr>
+          <w:p>
+            <w:pPr>
+              <w:pStyle w:val="TableContents"/>
+              <w:rPr/>
+            </w:pPr>
+            <w:r>
+              <w:rPr/>
+            </w:r>
+          </w:p>
+        </w:tc>
+      </w:tr>
+      <w:tr>
+        <w:trPr/>
+        <w:tc>
+          <w:tcPr>
+            <w:tcW w:w="2773" w:type="dxa"/>
+            <w:tcBorders>
+              <w:left w:val="single" w:sz="4" w:space="0" w:color="000000"/>
+              <w:bottom w:val="single" w:sz="4" w:space="0" w:color="000000"/>
+            </w:tcBorders>
+          </w:tcPr>
+          <w:p>
+            <w:pPr>
+              <w:pStyle w:val="TableContents"/>
+              <w:rPr/>
+            </w:pPr>
+            <w:r>
+              <w:rPr/>
+              <w:t xml:space="preserve">Most queries/views provide useful information    </w:t>
+            </w:r>
+          </w:p>
+        </w:tc>
+        <w:tc>
+          <w:tcPr>
+            <w:tcW w:w="1654" w:type="dxa"/>
+            <w:tcBorders>
+              <w:left w:val="single" w:sz="4" w:space="0" w:color="000000"/>
+              <w:bottom w:val="single" w:sz="4" w:space="0" w:color="000000"/>
+            </w:tcBorders>
+          </w:tcPr>
+          <w:p>
+            <w:pPr>
+              <w:pStyle w:val="TableContents"/>
+              <w:rPr/>
+            </w:pPr>
+            <w:r>
+              <w:rPr/>
+              <w:t>2</w:t>
+            </w:r>
+          </w:p>
+        </w:tc>
+        <w:tc>
+          <w:tcPr>
+            <w:tcW w:w="4360" w:type="dxa"/>
+            <w:tcBorders>
+              <w:left w:val="single" w:sz="4" w:space="0" w:color="000000"/>
+              <w:bottom w:val="single" w:sz="4" w:space="0" w:color="000000"/>
+              <w:right w:val="single" w:sz="4" w:space="0" w:color="000000"/>
+            </w:tcBorders>
+          </w:tcPr>
+          <w:p>
+            <w:pPr>
+              <w:pStyle w:val="TableContents"/>
+              <w:rPr/>
+            </w:pPr>
+            <w:r>
+              <w:rPr/>
+            </w:r>
+          </w:p>
+        </w:tc>
+      </w:tr>
+      <w:tr>
+        <w:trPr/>
+        <w:tc>
+          <w:tcPr>
+            <w:tcW w:w="2773" w:type="dxa"/>
+            <w:tcBorders>
+              <w:left w:val="single" w:sz="4" w:space="0" w:color="000000"/>
+              <w:bottom w:val="single" w:sz="4" w:space="0" w:color="000000"/>
+            </w:tcBorders>
+          </w:tcPr>
+          <w:p>
+            <w:pPr>
+              <w:pStyle w:val="TableContents"/>
+              <w:rPr/>
+            </w:pPr>
+            <w:r>
+              <w:rPr/>
+              <w:t xml:space="preserve">At least one query uses two JOIN clauses    </w:t>
+            </w:r>
+          </w:p>
+        </w:tc>
+        <w:tc>
+          <w:tcPr>
+            <w:tcW w:w="1654" w:type="dxa"/>
+            <w:tcBorders>
+              <w:left w:val="single" w:sz="4" w:space="0" w:color="000000"/>
+              <w:bottom w:val="single" w:sz="4" w:space="0" w:color="000000"/>
+            </w:tcBorders>
+          </w:tcPr>
+          <w:p>
+            <w:pPr>
+              <w:pStyle w:val="TableContents"/>
+              <w:rPr/>
+            </w:pPr>
+            <w:r>
+              <w:rPr/>
+              <w:t>2</w:t>
+            </w:r>
+          </w:p>
+        </w:tc>
+        <w:tc>
+          <w:tcPr>
+            <w:tcW w:w="4360" w:type="dxa"/>
+            <w:tcBorders>
+              <w:left w:val="single" w:sz="4" w:space="0" w:color="000000"/>
+              <w:bottom w:val="single" w:sz="4" w:space="0" w:color="000000"/>
+              <w:right w:val="single" w:sz="4" w:space="0" w:color="000000"/>
+            </w:tcBorders>
+          </w:tcPr>
+          <w:p>
+            <w:pPr>
+              <w:pStyle w:val="TableContents"/>
+              <w:rPr/>
+            </w:pPr>
+            <w:r>
+              <w:rPr/>
+            </w:r>
+          </w:p>
+        </w:tc>
+      </w:tr>
+      <w:tr>
+        <w:trPr/>
+        <w:tc>
+          <w:tcPr>
+            <w:tcW w:w="2773" w:type="dxa"/>
+            <w:tcBorders>
+              <w:left w:val="single" w:sz="4" w:space="0" w:color="000000"/>
+              <w:bottom w:val="single" w:sz="4" w:space="0" w:color="000000"/>
+            </w:tcBorders>
+          </w:tcPr>
+          <w:p>
+            <w:pPr>
+              <w:pStyle w:val="TableContents"/>
+              <w:rPr/>
+            </w:pPr>
+            <w:r>
+              <w:rPr/>
+              <w:t xml:space="preserve">Each table has at least five rows of data    </w:t>
+            </w:r>
+          </w:p>
+        </w:tc>
+        <w:tc>
+          <w:tcPr>
+            <w:tcW w:w="1654" w:type="dxa"/>
+            <w:tcBorders>
+              <w:left w:val="single" w:sz="4" w:space="0" w:color="000000"/>
+              <w:bottom w:val="single" w:sz="4" w:space="0" w:color="000000"/>
+            </w:tcBorders>
+          </w:tcPr>
+          <w:p>
+            <w:pPr>
+              <w:pStyle w:val="TableContents"/>
+              <w:rPr/>
+            </w:pPr>
+            <w:r>
+              <w:rPr/>
+              <w:t>1</w:t>
+            </w:r>
+          </w:p>
+        </w:tc>
+        <w:tc>
+          <w:tcPr>
+            <w:tcW w:w="4360" w:type="dxa"/>
+            <w:tcBorders>
+              <w:left w:val="single" w:sz="4" w:space="0" w:color="000000"/>
+              <w:bottom w:val="single" w:sz="4" w:space="0" w:color="000000"/>
+              <w:right w:val="single" w:sz="4" w:space="0" w:color="000000"/>
+            </w:tcBorders>
+          </w:tcPr>
+          <w:p>
+            <w:pPr>
+              <w:pStyle w:val="TableContents"/>
+              <w:rPr/>
+            </w:pPr>
+            <w:r>
+              <w:rPr/>
+            </w:r>
+          </w:p>
+        </w:tc>
+      </w:tr>
+      <w:tr>
+        <w:trPr/>
+        <w:tc>
+          <w:tcPr>
+            <w:tcW w:w="2773" w:type="dxa"/>
+            <w:tcBorders>
+              <w:left w:val="single" w:sz="4" w:space="0" w:color="000000"/>
+              <w:bottom w:val="single" w:sz="4" w:space="0" w:color="000000"/>
+            </w:tcBorders>
+          </w:tcPr>
+          <w:p>
+            <w:pPr>
+              <w:pStyle w:val="TableContents"/>
+              <w:rPr/>
+            </w:pPr>
+            <w:r>
+              <w:rPr/>
+              <w:t>Database can be created with the given SQL commands  +given in the separate file (copy+paste or read)</w:t>
+            </w:r>
+          </w:p>
+        </w:tc>
+        <w:tc>
+          <w:tcPr>
+            <w:tcW w:w="1654" w:type="dxa"/>
+            <w:tcBorders>
+              <w:left w:val="single" w:sz="4" w:space="0" w:color="000000"/>
+              <w:bottom w:val="single" w:sz="4" w:space="0" w:color="000000"/>
+            </w:tcBorders>
+          </w:tcPr>
+          <w:p>
+            <w:pPr>
+              <w:pStyle w:val="TableContents"/>
+              <w:rPr/>
+            </w:pPr>
+            <w:r>
+              <w:rPr/>
+              <w:t>2</w:t>
+            </w:r>
+          </w:p>
+        </w:tc>
+        <w:tc>
+          <w:tcPr>
+            <w:tcW w:w="4360" w:type="dxa"/>
+            <w:tcBorders>
+              <w:left w:val="single" w:sz="4" w:space="0" w:color="000000"/>
+              <w:bottom w:val="single" w:sz="4" w:space="0" w:color="000000"/>
+              <w:right w:val="single" w:sz="4" w:space="0" w:color="000000"/>
+            </w:tcBorders>
+          </w:tcPr>
+          <w:p>
+            <w:pPr>
+              <w:pStyle w:val="TableContents"/>
+              <w:rPr/>
+            </w:pPr>
+            <w:r>
+              <w:rPr/>
+            </w:r>
+          </w:p>
+        </w:tc>
+      </w:tr>
+      <w:tr>
+        <w:trPr/>
+        <w:tc>
+          <w:tcPr>
+            <w:tcW w:w="2773" w:type="dxa"/>
+            <w:tcBorders>
+              <w:left w:val="single" w:sz="4" w:space="0" w:color="000000"/>
+              <w:bottom w:val="single" w:sz="4" w:space="0" w:color="000000"/>
+            </w:tcBorders>
+          </w:tcPr>
+          <w:p>
+            <w:pPr>
+              <w:pStyle w:val="TableContents"/>
+              <w:rPr/>
+            </w:pPr>
+            <w:r>
+              <w:rPr/>
+              <w:t xml:space="preserve">There is at least one of each type of integrity constraints  +(NOT NULL, UNIQUE, CHECK, DEFAULT)    </w:t>
+            </w:r>
+          </w:p>
+        </w:tc>
+        <w:tc>
+          <w:tcPr>
+            <w:tcW w:w="1654" w:type="dxa"/>
+            <w:tcBorders>
+              <w:left w:val="single" w:sz="4" w:space="0" w:color="000000"/>
+              <w:bottom w:val="single" w:sz="4" w:space="0" w:color="000000"/>
+            </w:tcBorders>
+          </w:tcPr>
+          <w:p>
+            <w:pPr>
+              <w:pStyle w:val="TableContents"/>
+              <w:rPr/>
+            </w:pPr>
+            <w:r>
+              <w:rPr/>
+              <w:t>4</w:t>
+            </w:r>
+          </w:p>
+        </w:tc>
+        <w:tc>
+          <w:tcPr>
+            <w:tcW w:w="4360" w:type="dxa"/>
+            <w:tcBorders>
+              <w:left w:val="single" w:sz="4" w:space="0" w:color="000000"/>
+              <w:bottom w:val="single" w:sz="4" w:space="0" w:color="000000"/>
+              <w:right w:val="single" w:sz="4" w:space="0" w:color="000000"/>
+            </w:tcBorders>
+          </w:tcPr>
+          <w:p>
+            <w:pPr>
+              <w:pStyle w:val="TableContents"/>
+              <w:rPr/>
+            </w:pPr>
+            <w:r>
+              <w:rPr/>
+            </w:r>
+          </w:p>
+        </w:tc>
+      </w:tr>
+      <w:tr>
+        <w:trPr/>
+        <w:tc>
+          <w:tcPr>
+            <w:tcW w:w="2773" w:type="dxa"/>
+            <w:tcBorders>
+              <w:left w:val="single" w:sz="4" w:space="0" w:color="000000"/>
+              <w:bottom w:val="single" w:sz="4" w:space="0" w:color="000000"/>
+            </w:tcBorders>
+          </w:tcPr>
+          <w:p>
+            <w:pPr>
+              <w:pStyle w:val="TableContents"/>
+              <w:rPr/>
+            </w:pPr>
+            <w:r>
+              <w:rPr/>
+              <w:t>Each FK has ON UPDATE and ON DELETE constraints</w:t>
+            </w:r>
+          </w:p>
+        </w:tc>
+        <w:tc>
+          <w:tcPr>
+            <w:tcW w:w="1654" w:type="dxa"/>
+            <w:tcBorders>
+              <w:left w:val="single" w:sz="4" w:space="0" w:color="000000"/>
+              <w:bottom w:val="single" w:sz="4" w:space="0" w:color="000000"/>
+            </w:tcBorders>
+          </w:tcPr>
+          <w:p>
+            <w:pPr>
+              <w:pStyle w:val="TableContents"/>
+              <w:rPr/>
+            </w:pPr>
+            <w:r>
+              <w:rPr/>
+              <w:t>4</w:t>
+            </w:r>
+          </w:p>
+        </w:tc>
+        <w:tc>
+          <w:tcPr>
+            <w:tcW w:w="4360" w:type="dxa"/>
+            <w:tcBorders>
+              <w:left w:val="single" w:sz="4" w:space="0" w:color="000000"/>
+              <w:bottom w:val="single" w:sz="4" w:space="0" w:color="000000"/>
+              <w:right w:val="single" w:sz="4" w:space="0" w:color="000000"/>
+            </w:tcBorders>
+          </w:tcPr>
+          <w:p>
+            <w:pPr>
+              <w:pStyle w:val="TableContents"/>
+              <w:rPr/>
+            </w:pPr>
+            <w:r>
+              <w:rPr/>
+            </w:r>
+          </w:p>
+        </w:tc>
+      </w:tr>
+      <w:tr>
+        <w:trPr/>
+        <w:tc>
+          <w:tcPr>
+            <w:tcW w:w="2773" w:type="dxa"/>
+            <w:tcBorders>
+              <w:left w:val="single" w:sz="4" w:space="0" w:color="000000"/>
+              <w:bottom w:val="single" w:sz="4" w:space="0" w:color="000000"/>
+            </w:tcBorders>
+          </w:tcPr>
+          <w:p>
+            <w:pPr>
+              <w:pStyle w:val="TableContents"/>
+              <w:rPr/>
+            </w:pPr>
+            <w:r>
+              <w:rPr/>
+              <w:t xml:space="preserve">Reasonable indices used (not just using primary keys)    </w:t>
+            </w:r>
+          </w:p>
+        </w:tc>
+        <w:tc>
+          <w:tcPr>
+            <w:tcW w:w="1654" w:type="dxa"/>
+            <w:tcBorders>
+              <w:left w:val="single" w:sz="4" w:space="0" w:color="000000"/>
+              <w:bottom w:val="single" w:sz="4" w:space="0" w:color="000000"/>
+            </w:tcBorders>
+          </w:tcPr>
+          <w:p>
+            <w:pPr>
+              <w:pStyle w:val="TableContents"/>
+              <w:rPr/>
+            </w:pPr>
+            <w:r>
+              <w:rPr/>
+              <w:t>1</w:t>
+            </w:r>
+          </w:p>
+        </w:tc>
+        <w:tc>
+          <w:tcPr>
+            <w:tcW w:w="4360" w:type="dxa"/>
+            <w:tcBorders>
+              <w:left w:val="single" w:sz="4" w:space="0" w:color="000000"/>
+              <w:bottom w:val="single" w:sz="4" w:space="0" w:color="000000"/>
+              <w:right w:val="single" w:sz="4" w:space="0" w:color="000000"/>
+            </w:tcBorders>
+          </w:tcPr>
+          <w:p>
+            <w:pPr>
+              <w:pStyle w:val="TableContents"/>
+              <w:rPr/>
+            </w:pPr>
+            <w:r>
+              <w:rPr/>
+            </w:r>
+          </w:p>
+        </w:tc>
+      </w:tr>
+      <w:tr>
+        <w:trPr/>
+        <w:tc>
+          <w:tcPr>
+            <w:tcW w:w="2773" w:type="dxa"/>
+            <w:tcBorders>
+              <w:left w:val="single" w:sz="4" w:space="0" w:color="000000"/>
+              <w:bottom w:val="single" w:sz="4" w:space="0" w:color="000000"/>
+            </w:tcBorders>
+          </w:tcPr>
+          <w:p>
+            <w:pPr>
+              <w:pStyle w:val="TableContents"/>
+              <w:rPr/>
+            </w:pPr>
+            <w:r>
+              <w:rPr/>
+            </w:r>
+          </w:p>
+        </w:tc>
+        <w:tc>
+          <w:tcPr>
+            <w:tcW w:w="1654" w:type="dxa"/>
+            <w:tcBorders>
+              <w:left w:val="single" w:sz="4" w:space="0" w:color="000000"/>
+              <w:bottom w:val="single" w:sz="4" w:space="0" w:color="000000"/>
+            </w:tcBorders>
+          </w:tcPr>
+          <w:p>
+            <w:pPr>
+              <w:pStyle w:val="TableContents"/>
+              <w:rPr/>
+            </w:pPr>
+            <w:r>
+              <w:rPr/>
+              <w:t>50</w:t>
+            </w:r>
+          </w:p>
+        </w:tc>
+        <w:tc>
+          <w:tcPr>
+            <w:tcW w:w="4360" w:type="dxa"/>
+            <w:tcBorders>
+              <w:left w:val="single" w:sz="4" w:space="0" w:color="000000"/>
+              <w:bottom w:val="single" w:sz="4" w:space="0" w:color="000000"/>
+              <w:right w:val="single" w:sz="4" w:space="0" w:color="000000"/>
+            </w:tcBorders>
+          </w:tcPr>
+          <w:p>
+            <w:pPr>
+              <w:pStyle w:val="TableContents"/>
+              <w:rPr/>
+            </w:pPr>
+            <w:r>
+              <w:rPr/>
+            </w:r>
+          </w:p>
+        </w:tc>
+      </w:tr>
+      <w:tr>
+        <w:trPr/>
+        <w:tc>
+          <w:tcPr>
+            <w:tcW w:w="2773" w:type="dxa"/>
+            <w:tcBorders>
+              <w:left w:val="single" w:sz="4" w:space="0" w:color="000000"/>
+              <w:bottom w:val="single" w:sz="4" w:space="0" w:color="000000"/>
+            </w:tcBorders>
+          </w:tcPr>
+          <w:p>
+            <w:pPr>
+              <w:pStyle w:val="TableContents"/>
+              <w:rPr/>
+            </w:pPr>
+            <w:r>
+              <w:rPr/>
+              <w:t> </w:t>
+            </w:r>
+            <w:r>
+              <w:rPr/>
+              <w:t>Python file inluded</w:t>
+            </w:r>
+          </w:p>
+        </w:tc>
+        <w:tc>
+          <w:tcPr>
+            <w:tcW w:w="1654" w:type="dxa"/>
+            <w:tcBorders>
+              <w:left w:val="single" w:sz="4" w:space="0" w:color="000000"/>
+              <w:bottom w:val="single" w:sz="4" w:space="0" w:color="000000"/>
+            </w:tcBorders>
+          </w:tcPr>
+          <w:p>
+            <w:pPr>
+              <w:pStyle w:val="TableContents"/>
+              <w:rPr/>
+            </w:pPr>
+            <w:r>
+              <w:rPr/>
+              <w:t>1</w:t>
+            </w:r>
+          </w:p>
+        </w:tc>
+        <w:tc>
+          <w:tcPr>
+            <w:tcW w:w="4360" w:type="dxa"/>
+            <w:tcBorders>
+              <w:left w:val="single" w:sz="4" w:space="0" w:color="000000"/>
+              <w:bottom w:val="single" w:sz="4" w:space="0" w:color="000000"/>
+              <w:right w:val="single" w:sz="4" w:space="0" w:color="000000"/>
+            </w:tcBorders>
+          </w:tcPr>
+          <w:p>
+            <w:pPr>
+              <w:pStyle w:val="TableContents"/>
+              <w:rPr/>
+            </w:pPr>
+            <w:r>
+              <w:rPr/>
+            </w:r>
+          </w:p>
+        </w:tc>
+      </w:tr>
+      <w:tr>
+        <w:trPr/>
+        <w:tc>
+          <w:tcPr>
+            <w:tcW w:w="2773" w:type="dxa"/>
+            <w:tcBorders>
+              <w:left w:val="single" w:sz="4" w:space="0" w:color="000000"/>
+              <w:bottom w:val="single" w:sz="4" w:space="0" w:color="000000"/>
+            </w:tcBorders>
+          </w:tcPr>
+          <w:p>
+            <w:pPr>
+              <w:pStyle w:val="TableContents"/>
+              <w:rPr/>
+            </w:pPr>
+            <w:r>
+              <w:rPr/>
+              <w:t> </w:t>
+            </w:r>
+            <w:r>
+              <w:rPr/>
+              <w:t>Python program runs without large issues</w:t>
+            </w:r>
+          </w:p>
+        </w:tc>
+        <w:tc>
+          <w:tcPr>
+            <w:tcW w:w="1654" w:type="dxa"/>
+            <w:tcBorders>
+              <w:left w:val="single" w:sz="4" w:space="0" w:color="000000"/>
+              <w:bottom w:val="single" w:sz="4" w:space="0" w:color="000000"/>
+            </w:tcBorders>
+          </w:tcPr>
+          <w:p>
+            <w:pPr>
+              <w:pStyle w:val="TableContents"/>
+              <w:rPr/>
+            </w:pPr>
+            <w:r>
+              <w:rPr/>
+              <w:t>2</w:t>
+            </w:r>
+          </w:p>
+        </w:tc>
+        <w:tc>
+          <w:tcPr>
+            <w:tcW w:w="4360" w:type="dxa"/>
+            <w:tcBorders>
+              <w:left w:val="single" w:sz="4" w:space="0" w:color="000000"/>
+              <w:bottom w:val="single" w:sz="4" w:space="0" w:color="000000"/>
+              <w:right w:val="single" w:sz="4" w:space="0" w:color="000000"/>
+            </w:tcBorders>
+          </w:tcPr>
+          <w:p>
+            <w:pPr>
+              <w:pStyle w:val="TableContents"/>
+              <w:rPr/>
+            </w:pPr>
+            <w:r>
+              <w:rPr/>
+            </w:r>
+          </w:p>
+        </w:tc>
+      </w:tr>
+      <w:tr>
+        <w:trPr/>
+        <w:tc>
+          <w:tcPr>
+            <w:tcW w:w="2773" w:type="dxa"/>
+            <w:tcBorders>
+              <w:left w:val="single" w:sz="4" w:space="0" w:color="000000"/>
+              <w:bottom w:val="single" w:sz="4" w:space="0" w:color="000000"/>
+            </w:tcBorders>
+          </w:tcPr>
+          <w:p>
+            <w:pPr>
+              <w:pStyle w:val="TableContents"/>
+              <w:rPr/>
+            </w:pPr>
+            <w:r>
+              <w:rPr/>
+              <w:t> </w:t>
+            </w:r>
+            <w:r>
+              <w:rPr/>
+              <w:t>Python program uses the database</w:t>
+            </w:r>
+          </w:p>
+        </w:tc>
+        <w:tc>
+          <w:tcPr>
+            <w:tcW w:w="1654" w:type="dxa"/>
+            <w:tcBorders>
+              <w:left w:val="single" w:sz="4" w:space="0" w:color="000000"/>
+              <w:bottom w:val="single" w:sz="4" w:space="0" w:color="000000"/>
+            </w:tcBorders>
+          </w:tcPr>
+          <w:p>
+            <w:pPr>
+              <w:pStyle w:val="TableContents"/>
+              <w:rPr/>
+            </w:pPr>
+            <w:r>
+              <w:rPr/>
+              <w:t>1,5</w:t>
+            </w:r>
+          </w:p>
+        </w:tc>
+        <w:tc>
+          <w:tcPr>
+            <w:tcW w:w="4360" w:type="dxa"/>
+            <w:tcBorders>
+              <w:left w:val="single" w:sz="4" w:space="0" w:color="000000"/>
+              <w:bottom w:val="single" w:sz="4" w:space="0" w:color="000000"/>
+              <w:right w:val="single" w:sz="4" w:space="0" w:color="000000"/>
+            </w:tcBorders>
+          </w:tcPr>
+          <w:p>
+            <w:pPr>
+              <w:pStyle w:val="TableContents"/>
+              <w:rPr/>
+            </w:pPr>
+            <w:r>
+              <w:rPr/>
+            </w:r>
+          </w:p>
+        </w:tc>
+      </w:tr>
+      <w:tr>
+        <w:trPr/>
+        <w:tc>
+          <w:tcPr>
+            <w:tcW w:w="2773" w:type="dxa"/>
+            <w:tcBorders>
+              <w:left w:val="single" w:sz="4" w:space="0" w:color="000000"/>
+              <w:bottom w:val="single" w:sz="4" w:space="0" w:color="000000"/>
+            </w:tcBorders>
+          </w:tcPr>
+          <w:p>
+            <w:pPr>
+              <w:pStyle w:val="TableContents"/>
+              <w:rPr/>
+            </w:pPr>
+            <w:r>
+              <w:rPr/>
+              <w:t> </w:t>
+            </w:r>
+            <w:r>
+              <w:rPr/>
+              <w:t>Python program runs in a loop</w:t>
+            </w:r>
+          </w:p>
+        </w:tc>
+        <w:tc>
+          <w:tcPr>
+            <w:tcW w:w="1654" w:type="dxa"/>
+            <w:tcBorders>
+              <w:left w:val="single" w:sz="4" w:space="0" w:color="000000"/>
+              <w:bottom w:val="single" w:sz="4" w:space="0" w:color="000000"/>
+            </w:tcBorders>
+          </w:tcPr>
+          <w:p>
+            <w:pPr>
+              <w:pStyle w:val="TableContents"/>
+              <w:rPr/>
+            </w:pPr>
+            <w:r>
+              <w:rPr/>
+              <w:t>1,5</w:t>
+            </w:r>
+          </w:p>
+        </w:tc>
+        <w:tc>
+          <w:tcPr>
+            <w:tcW w:w="4360" w:type="dxa"/>
+            <w:tcBorders>
+              <w:left w:val="single" w:sz="4" w:space="0" w:color="000000"/>
+              <w:bottom w:val="single" w:sz="4" w:space="0" w:color="000000"/>
+              <w:right w:val="single" w:sz="4" w:space="0" w:color="000000"/>
+            </w:tcBorders>
+          </w:tcPr>
+          <w:p>
+            <w:pPr>
+              <w:pStyle w:val="TableContents"/>
+              <w:rPr/>
+            </w:pPr>
+            <w:r>
+              <w:rPr/>
+            </w:r>
+          </w:p>
+        </w:tc>
+      </w:tr>
+      <w:tr>
+        <w:trPr/>
+        <w:tc>
+          <w:tcPr>
+            <w:tcW w:w="2773" w:type="dxa"/>
+            <w:tcBorders>
+              <w:left w:val="single" w:sz="4" w:space="0" w:color="000000"/>
+              <w:bottom w:val="single" w:sz="4" w:space="0" w:color="000000"/>
+            </w:tcBorders>
+          </w:tcPr>
+          <w:p>
+            <w:pPr>
+              <w:pStyle w:val="TableContents"/>
+              <w:rPr/>
+            </w:pPr>
+            <w:r>
+              <w:rPr/>
+              <w:t> </w:t>
+            </w:r>
+            <w:r>
+              <w:rPr/>
+              <w:t>Python program showcases the queries/views given in the report</w:t>
+            </w:r>
+          </w:p>
+        </w:tc>
+        <w:tc>
+          <w:tcPr>
+            <w:tcW w:w="1654" w:type="dxa"/>
+            <w:tcBorders>
+              <w:left w:val="single" w:sz="4" w:space="0" w:color="000000"/>
+              <w:bottom w:val="single" w:sz="4" w:space="0" w:color="000000"/>
+            </w:tcBorders>
+          </w:tcPr>
+          <w:p>
+            <w:pPr>
+              <w:pStyle w:val="TableContents"/>
+              <w:rPr/>
+            </w:pPr>
+            <w:r>
+              <w:rPr/>
+              <w:t>5</w:t>
+            </w:r>
+          </w:p>
+        </w:tc>
+        <w:tc>
+          <w:tcPr>
+            <w:tcW w:w="4360" w:type="dxa"/>
+            <w:tcBorders>
+              <w:left w:val="single" w:sz="4" w:space="0" w:color="000000"/>
+              <w:bottom w:val="single" w:sz="4" w:space="0" w:color="000000"/>
+              <w:right w:val="single" w:sz="4" w:space="0" w:color="000000"/>
+            </w:tcBorders>
+          </w:tcPr>
+          <w:p>
+            <w:pPr>
+              <w:pStyle w:val="TableContents"/>
+              <w:rPr/>
+            </w:pPr>
+            <w:r>
+              <w:rPr/>
+            </w:r>
+          </w:p>
+        </w:tc>
+      </w:tr>
+      <w:tr>
+        <w:trPr/>
+        <w:tc>
+          <w:tcPr>
+            <w:tcW w:w="2773" w:type="dxa"/>
+            <w:tcBorders>
+              <w:left w:val="single" w:sz="4" w:space="0" w:color="000000"/>
+              <w:bottom w:val="single" w:sz="4" w:space="0" w:color="000000"/>
+            </w:tcBorders>
+          </w:tcPr>
+          <w:p>
+            <w:pPr>
+              <w:pStyle w:val="TableContents"/>
+              <w:rPr/>
+            </w:pPr>
+            <w:r>
+              <w:rPr/>
+              <w:t> </w:t>
+            </w:r>
+            <w:r>
+              <w:rPr/>
+              <w:t xml:space="preserve">Python frontend allows insert, update, and delete    </w:t>
+            </w:r>
+          </w:p>
+        </w:tc>
+        <w:tc>
+          <w:tcPr>
+            <w:tcW w:w="1654" w:type="dxa"/>
+            <w:tcBorders>
+              <w:left w:val="single" w:sz="4" w:space="0" w:color="000000"/>
+              <w:bottom w:val="single" w:sz="4" w:space="0" w:color="000000"/>
+            </w:tcBorders>
+          </w:tcPr>
+          <w:p>
+            <w:pPr>
+              <w:pStyle w:val="TableContents"/>
+              <w:rPr/>
+            </w:pPr>
+            <w:r>
+              <w:rPr/>
+              <w:t>3</w:t>
+            </w:r>
+          </w:p>
+        </w:tc>
+        <w:tc>
+          <w:tcPr>
+            <w:tcW w:w="4360" w:type="dxa"/>
+            <w:tcBorders>
+              <w:left w:val="single" w:sz="4" w:space="0" w:color="000000"/>
+              <w:bottom w:val="single" w:sz="4" w:space="0" w:color="000000"/>
+              <w:right w:val="single" w:sz="4" w:space="0" w:color="000000"/>
+            </w:tcBorders>
+          </w:tcPr>
+          <w:p>
+            <w:pPr>
+              <w:pStyle w:val="TableContents"/>
+              <w:rPr/>
+            </w:pPr>
+            <w:r>
+              <w:rPr/>
+            </w:r>
+          </w:p>
+        </w:tc>
+      </w:tr>
+    </w:tbl>
+    <w:p>
+      <w:pPr>
+        <w:pStyle w:val="BodyText"/>
+        <w:rPr>
+          <w:highlight w:val="none"/>
+          <w:shd w:fill="FFFF00" w:val="clear"/>
+        </w:rPr>
+      </w:pPr>
+      <w:r>
+        <w:rPr/>
       </w:r>
     </w:p>
     <w:sectPr>
@@ -4202,12 +5958,13 @@
     <w:rsid w:val="00ac0c45"/>
     <w:pPr>
       <w:widowControl/>
+      <w:suppressAutoHyphens w:val="true"/>
       <w:bidi w:val="0"/>
       <w:spacing w:before="0" w:after="0"/>
       <w:jc w:val="left"/>
     </w:pPr>
     <w:rPr>
-      <w:rFonts w:ascii="Arial" w:hAnsi="Arial" w:cs="Arial" w:eastAsia="Times New Roman"/>
+      <w:rFonts w:ascii="Arial" w:hAnsi="Arial" w:eastAsia="Times New Roman" w:cs="Arial"/>
       <w:color w:val="000000"/>
       <w:kern w:val="0"/>
       <w:sz w:val="24"/>
@@ -4620,6 +6377,16 @@
     <w:qFormat/>
     <w:rsid w:val="00236fe8"/>
     <w:pPr/>
+    <w:rPr/>
+  </w:style>
+  <w:style w:type="paragraph" w:styleId="TableContents">
+    <w:name w:val="Table Contents"/>
+    <w:basedOn w:val="Normal"/>
+    <w:qFormat/>
+    <w:pPr>
+      <w:widowControl w:val="false"/>
+      <w:suppressLineNumbers/>
+    </w:pPr>
     <w:rPr/>
   </w:style>
   <w:style w:type="numbering" w:styleId="NoList" w:default="1">

</xml_diff>